<commit_message>
Se agrego el punto 1.3 Emprendimiento
</commit_message>
<xml_diff>
--- a/trabajos.inacap.2019/Desarrollo del emprendimiento/Proyecto ABpro Nª2/Punto 1.3.docx
+++ b/trabajos.inacap.2019/Desarrollo del emprendimiento/Proyecto ABpro Nª2/Punto 1.3.docx
@@ -16,7 +16,17 @@
           <w:sz w:val="24"/>
           <w:szCs w:val="24"/>
         </w:rPr>
-        <w:t>Descripción del plan de implementación</w:t>
+        <w:t>Descripción</w:t>
+      </w:r>
+      <w:bookmarkStart w:id="0" w:name="_GoBack"/>
+      <w:bookmarkEnd w:id="0"/>
+      <w:r>
+        <w:rPr>
+          <w:b/>
+          <w:sz w:val="24"/>
+          <w:szCs w:val="24"/>
+        </w:rPr>
+        <w:t xml:space="preserve"> del plan de implementación</w:t>
       </w:r>
     </w:p>
     <w:p>
@@ -50,7 +60,39 @@
         </w:r>
       </w:hyperlink>
       <w:r>
-        <w:t> y programas de proyectos para asistir a administradores de proyectos en el desarrollo de planes, asignación de recursos a tareas, dar seguimiento al progreso, administrar presupuesto y analizar cargas de trabajo.</w:t>
+        <w:t> y programas de proyectos para asistir a administradores de proyectos en el desarrollo de planes, asignación de recursos a tareas, dar seguimiento al progreso, administrar presupuesto y analizar cargas de trabajo</w:t>
+      </w:r>
+      <w:r>
+        <w:t xml:space="preserve"> </w:t>
+      </w:r>
+      <w:r>
+        <w:rPr>
+          <w:b/>
+        </w:rPr>
+        <w:t>(</w:t>
+      </w:r>
+      <w:r>
+        <w:rPr>
+          <w:b/>
+        </w:rPr>
+        <w:t xml:space="preserve">Henry F. </w:t>
+      </w:r>
+      <w:proofErr w:type="spellStart"/>
+      <w:r>
+        <w:rPr>
+          <w:b/>
+        </w:rPr>
+        <w:t>Korth</w:t>
+      </w:r>
+      <w:proofErr w:type="spellEnd"/>
+      <w:r>
+        <w:rPr>
+          <w:b/>
+        </w:rPr>
+        <w:t>, 2016)</w:t>
+      </w:r>
+      <w:r>
+        <w:t>.</w:t>
       </w:r>
       <w:r>
         <w:t xml:space="preserve"> Se destaca por su fácil modificación, su fácil interpretación y la capacidad de adaptarse a todo tipo de proyectos de ingeniería.</w:t>
@@ -203,6 +245,9 @@
             <w:tcW w:w="4671" w:type="dxa"/>
           </w:tcPr>
           <w:p>
+            <w:pPr>
+              <w:jc w:val="both"/>
+            </w:pPr>
             <w:r>
               <w:t>Se busca una idea de innovación para im</w:t>
             </w:r>
@@ -230,7 +275,14 @@
           <w:tcPr>
             <w:tcW w:w="4671" w:type="dxa"/>
           </w:tcPr>
-          <w:p/>
+          <w:p>
+            <w:pPr>
+              <w:jc w:val="both"/>
+            </w:pPr>
+            <w:r>
+              <w:t>Es el proceso para cuantificar el tiempo y recursos que un proyecto costará.</w:t>
+            </w:r>
+          </w:p>
         </w:tc>
       </w:tr>
       <w:tr>
@@ -251,7 +303,14 @@
           <w:tcPr>
             <w:tcW w:w="4671" w:type="dxa"/>
           </w:tcPr>
-          <w:p/>
+          <w:p>
+            <w:pPr>
+              <w:jc w:val="both"/>
+            </w:pPr>
+            <w:r>
+              <w:t>Es el proceso donde buscamos comparaciones de nuestro proyecto versus las competencias actuales en el mercado.</w:t>
+            </w:r>
+          </w:p>
         </w:tc>
       </w:tr>
       <w:tr>
@@ -273,6 +332,9 @@
             <w:tcW w:w="4671" w:type="dxa"/>
           </w:tcPr>
           <w:p>
+            <w:pPr>
+              <w:jc w:val="both"/>
+            </w:pPr>
             <w:r>
               <w:t xml:space="preserve">Se indagación sobre el proyecto si es factible, según si la empresa tiene o no los recursos o medios tecnológicos para implementar el proyecto propuesto. </w:t>
             </w:r>
@@ -298,6 +360,9 @@
             <w:tcW w:w="4671" w:type="dxa"/>
           </w:tcPr>
           <w:p>
+            <w:pPr>
+              <w:jc w:val="both"/>
+            </w:pPr>
             <w:r>
               <w:t xml:space="preserve">Se desarrolla el proyecto ya en un mockup </w:t>
             </w:r>
@@ -343,7 +408,17 @@
           <w:tcPr>
             <w:tcW w:w="4671" w:type="dxa"/>
           </w:tcPr>
-          <w:p/>
+          <w:p>
+            <w:pPr>
+              <w:jc w:val="both"/>
+            </w:pPr>
+            <w:r>
+              <w:t xml:space="preserve">Aquí se desarrolla directamente en el código </w:t>
+            </w:r>
+            <w:r>
+              <w:t>del proyecto, es decir, se programa el software para ser probado más adelante.</w:t>
+            </w:r>
+          </w:p>
         </w:tc>
       </w:tr>
       <w:tr>
@@ -364,7 +439,20 @@
           <w:tcPr>
             <w:tcW w:w="4671" w:type="dxa"/>
           </w:tcPr>
-          <w:p/>
+          <w:p>
+            <w:pPr>
+              <w:jc w:val="both"/>
+            </w:pPr>
+            <w:r>
+              <w:t xml:space="preserve">La fase de pruebas o beta del software son </w:t>
+            </w:r>
+            <w:r>
+              <w:t>evaluaciones para determinar si los requisitos han sido satisfechos</w:t>
+            </w:r>
+            <w:r>
+              <w:t>.</w:t>
+            </w:r>
+          </w:p>
         </w:tc>
       </w:tr>
       <w:tr>
@@ -377,6 +465,7 @@
               <w:jc w:val="both"/>
             </w:pPr>
             <w:r>
+              <w:lastRenderedPageBreak/>
               <w:t>Fase de Implementación</w:t>
             </w:r>
           </w:p>
@@ -385,7 +474,17 @@
           <w:tcPr>
             <w:tcW w:w="4671" w:type="dxa"/>
           </w:tcPr>
-          <w:p/>
+          <w:p>
+            <w:pPr>
+              <w:jc w:val="both"/>
+            </w:pPr>
+            <w:r>
+              <w:t>S</w:t>
+            </w:r>
+            <w:r>
+              <w:t>e toman los requisitos y los productos de la fase de diseño y se implementan mediante las tecnologías apropiadas.</w:t>
+            </w:r>
+          </w:p>
         </w:tc>
       </w:tr>
       <w:tr>
@@ -406,7 +505,23 @@
           <w:tcPr>
             <w:tcW w:w="4671" w:type="dxa"/>
           </w:tcPr>
-          <w:p/>
+          <w:p>
+            <w:pPr>
+              <w:jc w:val="both"/>
+            </w:pPr>
+            <w:r>
+              <w:t xml:space="preserve">Es </w:t>
+            </w:r>
+            <w:r>
+              <w:t xml:space="preserve">la posterior implementación paulatina y/o condicionada para corregir, estabilizar o configurar los procesos </w:t>
+            </w:r>
+            <w:r>
+              <w:t xml:space="preserve">del proyecto </w:t>
+            </w:r>
+            <w:r>
+              <w:t xml:space="preserve">y que requiere de la opinión de aceptación o rechazo de los usuarios sean beneficiados o afectados indistintamente. </w:t>
+            </w:r>
+          </w:p>
         </w:tc>
       </w:tr>
       <w:tr>
@@ -427,7 +542,14 @@
           <w:tcPr>
             <w:tcW w:w="4671" w:type="dxa"/>
           </w:tcPr>
-          <w:p/>
+          <w:p>
+            <w:pPr>
+              <w:jc w:val="both"/>
+            </w:pPr>
+            <w:r>
+              <w:t>Es la fase que se mantiene a lo largo del software, la cual se hace una mantenían o adaptación a largo plazo de la vida del software.</w:t>
+            </w:r>
+          </w:p>
         </w:tc>
       </w:tr>
     </w:tbl>
@@ -496,21 +618,52 @@
                   <v:path o:extrusionok="f" gradientshapeok="t" o:connecttype="rect"/>
                   <o:lock v:ext="edit" aspectratio="t"/>
                 </v:shapetype>
-                <v:shape id="_x0000_i1027" type="#_x0000_t75" style="width:76.5pt;height:49.5pt" o:ole="">
+                <v:shape id="_x0000_i1025" type="#_x0000_t75" style="width:76.5pt;height:49.5pt" o:ole="">
                   <v:imagedata r:id="rId6" o:title=""/>
                 </v:shape>
-                <o:OLEObject Type="Embed" ProgID="MSProject.Project.9" ShapeID="_x0000_i1027" DrawAspect="Icon" ObjectID="_1617629151" r:id="rId7">
+                <o:OLEObject Type="Embed" ProgID="MSProject.Project.9" ShapeID="_x0000_i1025" DrawAspect="Icon" ObjectID="_1617644329" r:id="rId7">
                   <o:FieldCodes>\s</o:FieldCodes>
                 </o:OLEObject>
               </w:object>
             </w:r>
-            <w:bookmarkStart w:id="0" w:name="_GoBack"/>
-            <w:bookmarkEnd w:id="0"/>
           </w:p>
         </w:tc>
       </w:tr>
     </w:tbl>
     <w:p/>
+    <w:p>
+      <w:r>
+        <w:t xml:space="preserve">Rescatado y Adaptado de </w:t>
+      </w:r>
+      <w:r>
+        <w:fldChar w:fldCharType="begin"/>
+      </w:r>
+      <w:r>
+        <w:instrText xml:space="preserve"> HYPERLINK "http://www.e-mas.co.cl/categorias/informatica/analisisyd.htm" </w:instrText>
+      </w:r>
+      <w:r>
+        <w:fldChar w:fldCharType="separate"/>
+      </w:r>
+      <w:r>
+        <w:t>P</w:t>
+      </w:r>
+      <w:r>
+        <w:t xml:space="preserve">laneación De Proyectos De Software (2016), desde: </w:t>
+      </w:r>
+    </w:p>
+    <w:p>
+      <w:r>
+        <w:fldChar w:fldCharType="end"/>
+      </w:r>
+      <w:hyperlink r:id="rId8" w:history="1">
+        <w:r>
+          <w:rPr>
+            <w:rStyle w:val="Hipervnculo"/>
+          </w:rPr>
+          <w:t>http://www.e-mas.co.cl/categorias/informatica/analisisyd.htm</w:t>
+        </w:r>
+      </w:hyperlink>
+    </w:p>
     <w:sectPr>
       <w:pgSz w:w="11906" w:h="16838"/>
       <w:pgMar w:top="1417" w:right="1701" w:bottom="1417" w:left="1701" w:header="708" w:footer="708" w:gutter="0"/>
@@ -919,6 +1072,26 @@
     <w:name w:val="Normal"/>
     <w:qFormat/>
   </w:style>
+  <w:style w:type="paragraph" w:styleId="Ttulo3">
+    <w:name w:val="heading 3"/>
+    <w:basedOn w:val="Normal"/>
+    <w:link w:val="Ttulo3Car"/>
+    <w:uiPriority w:val="9"/>
+    <w:qFormat/>
+    <w:rsid w:val="00B776B6"/>
+    <w:pPr>
+      <w:spacing w:before="100" w:beforeAutospacing="1" w:after="100" w:afterAutospacing="1" w:line="240" w:lineRule="auto"/>
+      <w:outlineLvl w:val="2"/>
+    </w:pPr>
+    <w:rPr>
+      <w:rFonts w:ascii="Times New Roman" w:eastAsia="Times New Roman" w:hAnsi="Times New Roman" w:cs="Times New Roman"/>
+      <w:b/>
+      <w:bCs/>
+      <w:sz w:val="27"/>
+      <w:szCs w:val="27"/>
+      <w:lang w:eastAsia="es-ES"/>
+    </w:rPr>
+  </w:style>
   <w:style w:type="character" w:default="1" w:styleId="Fuentedeprrafopredeter">
     <w:name w:val="Default Paragraph Font"/>
     <w:uiPriority w:val="1"/>
@@ -1005,6 +1178,21 @@
       <w:rFonts w:ascii="Segoe UI" w:hAnsi="Segoe UI" w:cs="Segoe UI"/>
       <w:sz w:val="18"/>
       <w:szCs w:val="18"/>
+    </w:rPr>
+  </w:style>
+  <w:style w:type="character" w:customStyle="1" w:styleId="Ttulo3Car">
+    <w:name w:val="Título 3 Car"/>
+    <w:basedOn w:val="Fuentedeprrafopredeter"/>
+    <w:link w:val="Ttulo3"/>
+    <w:uiPriority w:val="9"/>
+    <w:rsid w:val="00B776B6"/>
+    <w:rPr>
+      <w:rFonts w:ascii="Times New Roman" w:eastAsia="Times New Roman" w:hAnsi="Times New Roman" w:cs="Times New Roman"/>
+      <w:b/>
+      <w:bCs/>
+      <w:sz w:val="27"/>
+      <w:szCs w:val="27"/>
+      <w:lang w:eastAsia="es-ES"/>
     </w:rPr>
   </w:style>
 </w:styles>

</xml_diff>